<commit_message>
added introduction and intial DV-3 comparison
</commit_message>
<xml_diff>
--- a/Etc/OpenAI GPT.docx
+++ b/Etc/OpenAI GPT.docx
@@ -2,6 +2,64 @@
 <file path=word/document.xml><?xml version="1.0" encoding="utf-8"?>
 <w:document xmlns:mc="http://schemas.openxmlformats.org/markup-compatibility/2006" xmlns:o="urn:schemas-microsoft-com:office:office" xmlns:r="http://schemas.openxmlformats.org/officeDocument/2006/relationships" xmlns:m="http://schemas.openxmlformats.org/officeDocument/2006/math" xmlns:v="urn:schemas-microsoft-com:vml" xmlns:wp="http://schemas.openxmlformats.org/drawingml/2006/wordprocessingDrawing" xmlns:w10="urn:schemas-microsoft-com:office:word" xmlns:w="http://schemas.openxmlformats.org/wordprocessingml/2006/main" xmlns:wne="http://schemas.microsoft.com/office/word/2006/wordml" xmlns:sl="http://schemas.openxmlformats.org/schemaLibrary/2006/main" xmlns:a="http://schemas.openxmlformats.org/drawingml/2006/main" xmlns:pic="http://schemas.openxmlformats.org/drawingml/2006/picture" xmlns:c="http://schemas.openxmlformats.org/drawingml/2006/chart" xmlns:lc="http://schemas.openxmlformats.org/drawingml/2006/lockedCanvas" xmlns:dgm="http://schemas.openxmlformats.org/drawingml/2006/diagram" xmlns:wps="http://schemas.microsoft.com/office/word/2010/wordprocessingShape" xmlns:wpg="http://schemas.microsoft.com/office/word/2010/wordprocessingGroup" xmlns:w14="http://schemas.microsoft.com/office/word/2010/wordml" xmlns:w15="http://schemas.microsoft.com/office/word/2012/wordml">
   <w:body>
+    <w:p>
+      <w:pPr>
+        <w:ind w:left="0" w:firstLine="0"/>
+        <w:rPr>
+          <w:b w:val="1"/>
+          <w:u w:val="single"/>
+        </w:rPr>
+      </w:pPr>
+      <w:r>
+        <w:rPr>
+          <w:b w:val="1"/>
+          <w:u w:val="single"/>
+          <w:rtl w:val="0"/>
+        </w:rPr>
+        <w:t xml:space="preserve">Introduction</w:t>
+      </w:r>
+    </w:p>
+    <w:p>
+      <w:pPr>
+        <w:ind w:left="0" w:firstLine="0"/>
+        <w:rPr/>
+      </w:pPr>
+      <w:r>
+        <w:rPr>
+          <w:rtl w:val="0"/>
+        </w:rPr>
+        <w:t xml:space="preserve">This document includes my first notes and trials with OpenAI and GPT-3. </w:t>
+      </w:r>
+    </w:p>
+    <w:p>
+      <w:pPr>
+        <w:ind w:left="0" w:firstLine="0"/>
+        <w:rPr/>
+      </w:pPr>
+      <w:r>
+        <w:rPr>
+          <w:rtl w:val="0"/>
+        </w:rPr>
+      </w:r>
+    </w:p>
+    <w:p>
+      <w:pPr>
+        <w:rPr/>
+      </w:pPr>
+      <w:r>
+        <w:rPr>
+          <w:b w:val="1"/>
+          <w:u w:val="single"/>
+          <w:rtl w:val="0"/>
+        </w:rPr>
+        <w:t xml:space="preserve">Conten</w:t>
+      </w:r>
+      <w:r>
+        <w:rPr>
+          <w:rtl w:val="0"/>
+        </w:rPr>
+      </w:r>
+    </w:p>
     <w:p>
       <w:pPr>
         <w:numPr>

</xml_diff>